<commit_message>
fix quality xt2333 layout
</commit_message>
<xml_diff>
--- a/xt2333/layout.docx
+++ b/xt2333/layout.docx
@@ -44,8 +44,8 @@
         </w:rPr>
         <w:drawing>
           <wp:inline distT="0" distB="0" distL="114300" distR="114300">
-            <wp:extent cx="5258435" cy="3877310"/>
-            <wp:effectExtent l="0" t="0" r="18415" b="8890"/>
+            <wp:extent cx="6785610" cy="5003800"/>
+            <wp:effectExtent l="0" t="0" r="15240" b="6350"/>
             <wp:docPr id="2" name="Picture 2" descr="layout_top"/>
             <wp:cNvGraphicFramePr>
               <a:graphicFrameLocks xmlns:a="http://schemas.openxmlformats.org/drawingml/2006/main" noChangeAspect="1"/>
@@ -68,7 +68,7 @@
                   <pic:spPr>
                     <a:xfrm>
                       <a:off x="0" y="0"/>
-                      <a:ext cx="5258435" cy="3877310"/>
+                      <a:ext cx="6785610" cy="5003800"/>
                     </a:xfrm>
                     <a:prstGeom prst="rect">
                       <a:avLst/>
@@ -121,20 +121,8 @@
           <w:sz w:val="28"/>
           <w:szCs w:val="28"/>
         </w:rPr>
-        <w:t>ART FILM - RefDes_</w:t>
+        <w:t>ART FILM - RefDes_Bot</w:t>
       </w:r>
-      <w:r>
-        <w:rPr>
-          <w:rFonts w:hint="default" w:ascii="Ubuntu Nerd Font" w:hAnsi="Ubuntu Nerd Font" w:cs="Ubuntu Nerd Font"/>
-          <w:b/>
-          <w:bCs/>
-          <w:sz w:val="28"/>
-          <w:szCs w:val="28"/>
-        </w:rPr>
-        <w:t>Bot</w:t>
-      </w:r>
-      <w:bookmarkStart w:id="0" w:name="_GoBack"/>
-      <w:bookmarkEnd w:id="0"/>
     </w:p>
     <w:p>
       <w:pPr>
@@ -156,8 +144,8 @@
         </w:rPr>
         <w:drawing>
           <wp:inline distT="0" distB="0" distL="114300" distR="114300">
-            <wp:extent cx="5271135" cy="3845560"/>
-            <wp:effectExtent l="0" t="0" r="5715" b="2540"/>
+            <wp:extent cx="6787515" cy="4951730"/>
+            <wp:effectExtent l="0" t="0" r="13335" b="1270"/>
             <wp:docPr id="3" name="Picture 3" descr="layout_bot"/>
             <wp:cNvGraphicFramePr>
               <a:graphicFrameLocks xmlns:a="http://schemas.openxmlformats.org/drawingml/2006/main" noChangeAspect="1"/>
@@ -180,7 +168,7 @@
                   <pic:spPr>
                     <a:xfrm>
                       <a:off x="0" y="0"/>
-                      <a:ext cx="5271135" cy="3845560"/>
+                      <a:ext cx="6787515" cy="4951730"/>
                     </a:xfrm>
                     <a:prstGeom prst="rect">
                       <a:avLst/>
@@ -192,10 +180,12 @@
           </wp:inline>
         </w:drawing>
       </w:r>
+      <w:bookmarkStart w:id="0" w:name="_GoBack"/>
+      <w:bookmarkEnd w:id="0"/>
     </w:p>
     <w:sectPr>
       <w:pgSz w:w="11906" w:h="16838"/>
-      <w:pgMar w:top="1440" w:right="1800" w:bottom="1440" w:left="1800" w:header="720" w:footer="720" w:gutter="0"/>
+      <w:pgMar w:top="720" w:right="720" w:bottom="720" w:left="720" w:header="720" w:footer="720" w:gutter="0"/>
       <w:cols w:space="720" w:num="1"/>
       <w:docGrid w:linePitch="360" w:charSpace="0"/>
     </w:sectPr>

</xml_diff>